<commit_message>
Update Mortgage pooling data analysis.docx
</commit_message>
<xml_diff>
--- a/Mortgage pooling data analysis.docx
+++ b/Mortgage pooling data analysis.docx
@@ -134,7 +134,7 @@
         </w:numPr>
       </w:pPr>
       <w:r>
-        <w:t xml:space="preserve">Complex SQL Queries for data aggregation side from SQL Server to Python </w:t>
+        <w:t xml:space="preserve">SQL Queries for data aggregation side from SQL Server to Python </w:t>
       </w:r>
     </w:p>
     <w:p>
@@ -823,17 +823,7 @@
                 <w:szCs w:val="19"/>
                 <w:highlight w:val="white"/>
               </w:rPr>
-              <w:t xml:space="preserve"> </w:t>
-            </w:r>
-            <w:r>
-              <w:rPr>
-                <w:rFonts w:ascii="Consolas" w:hAnsi="Consolas" w:cs="Consolas"/>
-                <w:color w:val="000000"/>
-                <w:sz w:val="19"/>
-                <w:szCs w:val="19"/>
-                <w:highlight w:val="white"/>
-              </w:rPr>
-              <w:t>MORTGAGEDATA</w:t>
+              <w:t xml:space="preserve"> MORTGAGEDATA</w:t>
             </w:r>
           </w:p>
           <w:p>
@@ -1018,31 +1008,46 @@
             <w:tcW w:w="8957" w:type="dxa"/>
             <w:gridSpan w:val="4"/>
           </w:tcPr>
-          <w:p/>
           <w:p>
-            <w:r>
-              <w:t>PS: At the data ingestion side, able</w:t>
+            <w:pPr>
+              <w:pStyle w:val="ListParagraph"/>
+              <w:numPr>
+                <w:ilvl w:val="0"/>
+                <w:numId w:val="9"/>
+              </w:numPr>
+            </w:pPr>
+            <w:r>
+              <w:t xml:space="preserve">A reason I used Python for the data ingestion and data visualization side is that I wanted to demonstrate my python skills for both of these 2 libraries. </w:t>
             </w:r>
           </w:p>
-          <w:p/>
+          <w:p>
+            <w:pPr>
+              <w:pStyle w:val="ListParagraph"/>
+              <w:numPr>
+                <w:ilvl w:val="0"/>
+                <w:numId w:val="9"/>
+              </w:numPr>
+            </w:pPr>
+            <w:r>
+              <w:t xml:space="preserve">Likewise, I could implement dashboard directly from JSON in Python. However, as a ETL pipeline perspective, I wanted to demonstrate my SQL query skills </w:t>
+            </w:r>
+            <w:r>
+              <w:t xml:space="preserve">with python </w:t>
+            </w:r>
+            <w:r>
+              <w:t xml:space="preserve">even though there were not too much complex queries needed to developed. </w:t>
+            </w:r>
+          </w:p>
         </w:tc>
       </w:tr>
     </w:tbl>
-    <w:p/>
     <w:p>
       <w:pPr>
         <w:rPr>
-          <w:sz w:val="26"/>
-          <w:szCs w:val="26"/>
+          <w:sz w:val="30"/>
+          <w:szCs w:val="30"/>
         </w:rPr>
       </w:pPr>
-      <w:r>
-        <w:rPr>
-          <w:sz w:val="26"/>
-          <w:szCs w:val="26"/>
-        </w:rPr>
-        <w:br w:type="page"/>
-      </w:r>
     </w:p>
     <w:p>
       <w:pPr>
@@ -1172,10 +1177,10 @@
                   <v:path o:extrusionok="f" gradientshapeok="t" o:connecttype="rect"/>
                   <o:lock v:ext="edit" aspectratio="t"/>
                 </v:shapetype>
-                <v:shape id="_x0000_i1060" type="#_x0000_t75" style="width:387.15pt;height:275.1pt" o:ole="">
+                <v:shape id="_x0000_i1025" type="#_x0000_t75" style="width:387.15pt;height:275.1pt" o:ole="">
                   <v:imagedata r:id="rId10" o:title=""/>
                 </v:shape>
-                <o:OLEObject Type="Embed" ProgID="PBrush" ShapeID="_x0000_i1060" DrawAspect="Content" ObjectID="_1664396278" r:id="rId11"/>
+                <o:OLEObject Type="Embed" ProgID="PBrush" ShapeID="_x0000_i1025" DrawAspect="Content" ObjectID="_1664480523" r:id="rId11"/>
               </w:object>
             </w:r>
           </w:p>
@@ -1203,7 +1208,16 @@
         <w:t xml:space="preserve"> to suggest </w:t>
       </w:r>
       <w:r>
-        <w:t xml:space="preserve">your company don’t </w:t>
+        <w:t>you/your</w:t>
+      </w:r>
+      <w:r>
+        <w:t xml:space="preserve"> company</w:t>
+      </w:r>
+      <w:r>
+        <w:t xml:space="preserve"> </w:t>
+      </w:r>
+      <w:r>
+        <w:t xml:space="preserve">don’t </w:t>
       </w:r>
       <w:r>
         <w:t xml:space="preserve">have to </w:t>
@@ -1255,10 +1269,10 @@
             </w:pPr>
             <w:r>
               <w:object w:dxaOrig="13140" w:dyaOrig="5055" w14:anchorId="687A713E">
-                <v:shape id="_x0000_i1121" type="#_x0000_t75" style="width:468pt;height:180pt" o:ole="">
+                <v:shape id="_x0000_i1026" type="#_x0000_t75" style="width:468pt;height:180pt" o:ole="">
                   <v:imagedata r:id="rId12" o:title=""/>
                 </v:shape>
-                <o:OLEObject Type="Embed" ProgID="PBrush" ShapeID="_x0000_i1121" DrawAspect="Content" ObjectID="_1664396279" r:id="rId13"/>
+                <o:OLEObject Type="Embed" ProgID="PBrush" ShapeID="_x0000_i1026" DrawAspect="Content" ObjectID="_1664480524" r:id="rId13"/>
               </w:object>
             </w:r>
           </w:p>
@@ -1280,9 +1294,83 @@
         </w:numPr>
       </w:pPr>
     </w:p>
+    <w:tbl>
+      <w:tblPr>
+        <w:tblStyle w:val="TableGrid"/>
+        <w:tblW w:w="0" w:type="auto"/>
+        <w:tblLook w:val="04A0" w:firstRow="1" w:lastRow="0" w:firstColumn="1" w:lastColumn="0" w:noHBand="0" w:noVBand="1"/>
+      </w:tblPr>
+      <w:tblGrid>
+        <w:gridCol w:w="7701"/>
+      </w:tblGrid>
+      <w:tr>
+        <w:tc>
+          <w:tcPr>
+            <w:tcW w:w="7689" w:type="dxa"/>
+          </w:tcPr>
+          <w:p/>
+          <w:p>
+            <w:r>
+              <w:object w:dxaOrig="7485" w:dyaOrig="3525" w14:anchorId="12A009DA">
+                <v:shape id="_x0000_i1101" type="#_x0000_t75" style="width:374.25pt;height:175.9pt" o:ole="">
+                  <v:imagedata r:id="rId14" o:title=""/>
+                </v:shape>
+                <o:OLEObject Type="Embed" ProgID="PBrush" ShapeID="_x0000_i1101" DrawAspect="Content" ObjectID="_1664480525" r:id="rId15"/>
+              </w:object>
+            </w:r>
+          </w:p>
+          <w:p/>
+        </w:tc>
+      </w:tr>
+    </w:tbl>
+    <w:p/>
+    <w:tbl>
+      <w:tblPr>
+        <w:tblStyle w:val="TableGrid"/>
+        <w:tblW w:w="0" w:type="auto"/>
+        <w:tblLook w:val="04A0" w:firstRow="1" w:lastRow="0" w:firstColumn="1" w:lastColumn="0" w:noHBand="0" w:noVBand="1"/>
+      </w:tblPr>
+      <w:tblGrid>
+        <w:gridCol w:w="9350"/>
+      </w:tblGrid>
+      <w:tr>
+        <w:tc>
+          <w:tcPr>
+            <w:tcW w:w="9350" w:type="dxa"/>
+          </w:tcPr>
+          <w:p>
+            <w:r>
+              <w:object w:dxaOrig="13200" w:dyaOrig="5295" w14:anchorId="4F82E77D">
+                <v:shape id="_x0000_i1060" type="#_x0000_t75" style="width:430.65pt;height:172.55pt" o:ole="">
+                  <v:imagedata r:id="rId16" o:title=""/>
+                </v:shape>
+                <o:OLEObject Type="Embed" ProgID="PBrush" ShapeID="_x0000_i1060" DrawAspect="Content" ObjectID="_1664480526" r:id="rId17"/>
+              </w:object>
+            </w:r>
+          </w:p>
+          <w:p/>
+        </w:tc>
+      </w:tr>
+    </w:tbl>
     <w:p/>
     <w:p>
       <w:r>
+        <w:t>Full list:</w:t>
+      </w:r>
+    </w:p>
+    <w:p/>
+    <w:p>
+      <w:pPr>
+        <w:rPr>
+          <w:sz w:val="30"/>
+          <w:szCs w:val="30"/>
+        </w:rPr>
+      </w:pPr>
+      <w:r>
+        <w:rPr>
+          <w:sz w:val="30"/>
+          <w:szCs w:val="30"/>
+        </w:rPr>
         <w:br w:type="page"/>
       </w:r>
     </w:p>
@@ -2286,6 +2374,119 @@
       </w:rPr>
     </w:lvl>
   </w:abstractNum>
+  <w:abstractNum w:abstractNumId="8" w15:restartNumberingAfterBreak="0">
+    <w:nsid w:val="723C3145"/>
+    <w:multiLevelType w:val="hybridMultilevel"/>
+    <w:tmpl w:val="C890D710"/>
+    <w:lvl w:ilvl="0" w:tplc="3DC2CB88">
+      <w:start w:val="1"/>
+      <w:numFmt w:val="bullet"/>
+      <w:lvlText w:val="-"/>
+      <w:lvlJc w:val="left"/>
+      <w:pPr>
+        <w:ind w:left="720" w:hanging="360"/>
+      </w:pPr>
+      <w:rPr>
+        <w:rFonts w:ascii="Calibri" w:eastAsiaTheme="minorHAnsi" w:hAnsi="Calibri" w:cs="Calibri" w:hint="default"/>
+      </w:rPr>
+    </w:lvl>
+    <w:lvl w:ilvl="1" w:tplc="04090003" w:tentative="1">
+      <w:start w:val="1"/>
+      <w:numFmt w:val="bullet"/>
+      <w:lvlText w:val="o"/>
+      <w:lvlJc w:val="left"/>
+      <w:pPr>
+        <w:ind w:left="1440" w:hanging="360"/>
+      </w:pPr>
+      <w:rPr>
+        <w:rFonts w:ascii="Courier New" w:hAnsi="Courier New" w:cs="Courier New" w:hint="default"/>
+      </w:rPr>
+    </w:lvl>
+    <w:lvl w:ilvl="2" w:tplc="04090005" w:tentative="1">
+      <w:start w:val="1"/>
+      <w:numFmt w:val="bullet"/>
+      <w:lvlText w:val=""/>
+      <w:lvlJc w:val="left"/>
+      <w:pPr>
+        <w:ind w:left="2160" w:hanging="360"/>
+      </w:pPr>
+      <w:rPr>
+        <w:rFonts w:ascii="Wingdings" w:hAnsi="Wingdings" w:hint="default"/>
+      </w:rPr>
+    </w:lvl>
+    <w:lvl w:ilvl="3" w:tplc="04090001" w:tentative="1">
+      <w:start w:val="1"/>
+      <w:numFmt w:val="bullet"/>
+      <w:lvlText w:val=""/>
+      <w:lvlJc w:val="left"/>
+      <w:pPr>
+        <w:ind w:left="2880" w:hanging="360"/>
+      </w:pPr>
+      <w:rPr>
+        <w:rFonts w:ascii="Symbol" w:hAnsi="Symbol" w:hint="default"/>
+      </w:rPr>
+    </w:lvl>
+    <w:lvl w:ilvl="4" w:tplc="04090003" w:tentative="1">
+      <w:start w:val="1"/>
+      <w:numFmt w:val="bullet"/>
+      <w:lvlText w:val="o"/>
+      <w:lvlJc w:val="left"/>
+      <w:pPr>
+        <w:ind w:left="3600" w:hanging="360"/>
+      </w:pPr>
+      <w:rPr>
+        <w:rFonts w:ascii="Courier New" w:hAnsi="Courier New" w:cs="Courier New" w:hint="default"/>
+      </w:rPr>
+    </w:lvl>
+    <w:lvl w:ilvl="5" w:tplc="04090005" w:tentative="1">
+      <w:start w:val="1"/>
+      <w:numFmt w:val="bullet"/>
+      <w:lvlText w:val=""/>
+      <w:lvlJc w:val="left"/>
+      <w:pPr>
+        <w:ind w:left="4320" w:hanging="360"/>
+      </w:pPr>
+      <w:rPr>
+        <w:rFonts w:ascii="Wingdings" w:hAnsi="Wingdings" w:hint="default"/>
+      </w:rPr>
+    </w:lvl>
+    <w:lvl w:ilvl="6" w:tplc="04090001" w:tentative="1">
+      <w:start w:val="1"/>
+      <w:numFmt w:val="bullet"/>
+      <w:lvlText w:val=""/>
+      <w:lvlJc w:val="left"/>
+      <w:pPr>
+        <w:ind w:left="5040" w:hanging="360"/>
+      </w:pPr>
+      <w:rPr>
+        <w:rFonts w:ascii="Symbol" w:hAnsi="Symbol" w:hint="default"/>
+      </w:rPr>
+    </w:lvl>
+    <w:lvl w:ilvl="7" w:tplc="04090003" w:tentative="1">
+      <w:start w:val="1"/>
+      <w:numFmt w:val="bullet"/>
+      <w:lvlText w:val="o"/>
+      <w:lvlJc w:val="left"/>
+      <w:pPr>
+        <w:ind w:left="5760" w:hanging="360"/>
+      </w:pPr>
+      <w:rPr>
+        <w:rFonts w:ascii="Courier New" w:hAnsi="Courier New" w:cs="Courier New" w:hint="default"/>
+      </w:rPr>
+    </w:lvl>
+    <w:lvl w:ilvl="8" w:tplc="04090005" w:tentative="1">
+      <w:start w:val="1"/>
+      <w:numFmt w:val="bullet"/>
+      <w:lvlText w:val=""/>
+      <w:lvlJc w:val="left"/>
+      <w:pPr>
+        <w:ind w:left="6480" w:hanging="360"/>
+      </w:pPr>
+      <w:rPr>
+        <w:rFonts w:ascii="Wingdings" w:hAnsi="Wingdings" w:hint="default"/>
+      </w:rPr>
+    </w:lvl>
+  </w:abstractNum>
   <w:num w:numId="1">
     <w:abstractNumId w:val="1"/>
   </w:num>
@@ -2309,6 +2510,9 @@
   </w:num>
   <w:num w:numId="8">
     <w:abstractNumId w:val="4"/>
+  </w:num>
+  <w:num w:numId="9">
+    <w:abstractNumId w:val="8"/>
   </w:num>
 </w:numbering>
 </file>

</xml_diff>